<commit_message>
Se eliminó cv.pdf y cv.docx
</commit_message>
<xml_diff>
--- a/cv.docx
+++ b/cv.docx
@@ -1,6 +1,6 @@
 
 <file path=word/document.xml><?xml version="1.0" encoding="utf-8"?>
-<w:document xmlns:wpc="http://schemas.microsoft.com/office/word/2010/wordprocessingCanvas" xmlns:cx="http://schemas.microsoft.com/office/drawing/2014/chartex" xmlns:mc="http://schemas.openxmlformats.org/markup-compatibility/2006" xmlns:o="urn:schemas-microsoft-com:office:office" xmlns:r="http://schemas.openxmlformats.org/officeDocument/2006/relationships" xmlns:m="http://schemas.openxmlformats.org/officeDocument/2006/math" xmlns:v="urn:schemas-microsoft-com:vml" xmlns:wp14="http://schemas.microsoft.com/office/word/2010/wordprocessingDrawing" xmlns:wp="http://schemas.openxmlformats.org/drawingml/2006/wordprocessingDrawing" xmlns:w10="urn:schemas-microsoft-com:office:word" xmlns:w="http://schemas.openxmlformats.org/wordprocessingml/2006/main" xmlns:w14="http://schemas.microsoft.com/office/word/2010/wordml" xmlns:w15="http://schemas.microsoft.com/office/word/2012/wordml" xmlns:w16se="http://schemas.microsoft.com/office/word/2015/wordml/symex" xmlns:wpg="http://schemas.microsoft.com/office/word/2010/wordprocessingGroup" xmlns:wpi="http://schemas.microsoft.com/office/word/2010/wordprocessingInk" xmlns:wne="http://schemas.microsoft.com/office/word/2006/wordml" xmlns:wps="http://schemas.microsoft.com/office/word/2010/wordprocessingShape" mc:Ignorable="w14 w15 w16se wp14">
+<w:document xmlns:wpc="http://schemas.microsoft.com/office/word/2010/wordprocessingCanvas" xmlns:cx="http://schemas.microsoft.com/office/drawing/2014/chartex" xmlns:cx1="http://schemas.microsoft.com/office/drawing/2015/9/8/chartex" xmlns:cx2="http://schemas.microsoft.com/office/drawing/2015/10/21/chartex" xmlns:cx3="http://schemas.microsoft.com/office/drawing/2016/5/9/chartex" xmlns:cx4="http://schemas.microsoft.com/office/drawing/2016/5/10/chartex" xmlns:cx5="http://schemas.microsoft.com/office/drawing/2016/5/11/chartex" xmlns:cx6="http://schemas.microsoft.com/office/drawing/2016/5/12/chartex" xmlns:cx7="http://schemas.microsoft.com/office/drawing/2016/5/13/chartex" xmlns:cx8="http://schemas.microsoft.com/office/drawing/2016/5/14/chartex" xmlns:mc="http://schemas.openxmlformats.org/markup-compatibility/2006" xmlns:aink="http://schemas.microsoft.com/office/drawing/2016/ink" xmlns:am3d="http://schemas.microsoft.com/office/drawing/2017/model3d" xmlns:o="urn:schemas-microsoft-com:office:office" xmlns:oel="http://schemas.microsoft.com/office/2019/extlst" xmlns:r="http://schemas.openxmlformats.org/officeDocument/2006/relationships" xmlns:m="http://schemas.openxmlformats.org/officeDocument/2006/math" xmlns:v="urn:schemas-microsoft-com:vml" xmlns:wp14="http://schemas.microsoft.com/office/word/2010/wordprocessingDrawing" xmlns:wp="http://schemas.openxmlformats.org/drawingml/2006/wordprocessingDrawing" xmlns:w10="urn:schemas-microsoft-com:office:word" xmlns:w="http://schemas.openxmlformats.org/wordprocessingml/2006/main" xmlns:w14="http://schemas.microsoft.com/office/word/2010/wordml" xmlns:w15="http://schemas.microsoft.com/office/word/2012/wordml" xmlns:w16cex="http://schemas.microsoft.com/office/word/2018/wordml/cex" xmlns:w16cid="http://schemas.microsoft.com/office/word/2016/wordml/cid" xmlns:w16="http://schemas.microsoft.com/office/word/2018/wordml" xmlns:w16du="http://schemas.microsoft.com/office/word/2023/wordml/word16du" xmlns:w16sdtdh="http://schemas.microsoft.com/office/word/2020/wordml/sdtdatahash" xmlns:w16sdtfl="http://schemas.microsoft.com/office/word/2024/wordml/sdtformatlock" xmlns:w16se="http://schemas.microsoft.com/office/word/2015/wordml/symex" xmlns:wpg="http://schemas.microsoft.com/office/word/2010/wordprocessingGroup" xmlns:wpi="http://schemas.microsoft.com/office/word/2010/wordprocessingInk" xmlns:wne="http://schemas.microsoft.com/office/word/2006/wordml" xmlns:wps="http://schemas.microsoft.com/office/word/2010/wordprocessingShape" mc:Ignorable="w14 w15 w16se w16cid w16 w16cex w16sdtdh w16sdtfl w16du wp14">
   <w:body>
     <w:tbl>
       <w:tblPr>
@@ -9,16 +9,15 @@
         <w:tblLook w:val="01E0" w:firstRow="1" w:lastRow="1" w:firstColumn="1" w:lastColumn="1" w:noHBand="0" w:noVBand="0"/>
       </w:tblPr>
       <w:tblGrid>
-        <w:gridCol w:w="6065"/>
+        <w:gridCol w:w="5611"/>
       </w:tblGrid>
       <w:tr>
         <w:trPr>
-          <w:trHeight w:val="1088"/>
+          <w:trHeight w:val="631"/>
         </w:trPr>
         <w:tc>
           <w:tcPr>
-            <w:tcW w:w="6065" w:type="dxa"/>
-            <w:shd w:val="clear" w:color="auto" w:fill="auto"/>
+            <w:tcW w:w="5611" w:type="dxa"/>
           </w:tcPr>
           <w:p>
             <w:pPr>
@@ -91,8 +90,10 @@
           <w:p>
             <w:pPr>
               <w:rPr>
-                <w:sz w:val="22"/>
-                <w:szCs w:val="22"/>
+                <w:color w:val="0000FF"/>
+                <w:sz w:val="22"/>
+                <w:szCs w:val="22"/>
+                <w:u w:val="single"/>
               </w:rPr>
             </w:pPr>
             <w:r>
@@ -125,6 +126,64 @@
                 <w:sz w:val="22"/>
                 <w:szCs w:val="22"/>
               </w:rPr>
+              <w:t>GitHub</w:t>
+            </w:r>
+            <w:r>
+              <w:rPr>
+                <w:sz w:val="22"/>
+                <w:szCs w:val="22"/>
+              </w:rPr>
+              <w:t xml:space="preserve">: </w:t>
+            </w:r>
+            <w:r>
+              <w:t xml:space="preserve"> </w:t>
+            </w:r>
+            <w:hyperlink r:id="rId6" w:history="1">
+              <w:r>
+                <w:rPr>
+                  <w:rStyle w:val="Hipervnculo"/>
+                  <w:sz w:val="22"/>
+                  <w:szCs w:val="22"/>
+                </w:rPr>
+                <w:t>https://github.com/ojuarez1</w:t>
+              </w:r>
+            </w:hyperlink>
+          </w:p>
+          <w:p>
+            <w:pPr>
+              <w:rPr>
+                <w:sz w:val="22"/>
+                <w:szCs w:val="22"/>
+              </w:rPr>
+            </w:pPr>
+            <w:proofErr w:type="spellStart"/>
+            <w:r>
+              <w:rPr>
+                <w:sz w:val="22"/>
+                <w:szCs w:val="22"/>
+              </w:rPr>
+              <w:t>Direccion</w:t>
+            </w:r>
+            <w:proofErr w:type="spellEnd"/>
+            <w:r>
+              <w:rPr>
+                <w:sz w:val="22"/>
+                <w:szCs w:val="22"/>
+              </w:rPr>
+              <w:t>:</w:t>
+            </w:r>
+            <w:r>
+              <w:rPr>
+                <w:sz w:val="22"/>
+                <w:szCs w:val="22"/>
+              </w:rPr>
+              <w:t xml:space="preserve"> </w:t>
+            </w:r>
+            <w:r>
+              <w:rPr>
+                <w:sz w:val="22"/>
+                <w:szCs w:val="22"/>
+              </w:rPr>
               <w:t xml:space="preserve">Ciudad Arce La </w:t>
             </w:r>
             <w:r>
@@ -141,17 +200,31 @@
               </w:rPr>
               <w:t>El Salvador</w:t>
             </w:r>
+            <w:r>
+              <w:rPr>
+                <w:sz w:val="22"/>
+                <w:szCs w:val="22"/>
+              </w:rPr>
+              <w:t>.</w:t>
+            </w:r>
+          </w:p>
+          <w:p>
+            <w:pPr>
+              <w:rPr>
+                <w:sz w:val="22"/>
+                <w:szCs w:val="22"/>
+              </w:rPr>
+            </w:pPr>
           </w:p>
         </w:tc>
       </w:tr>
       <w:tr>
         <w:trPr>
-          <w:trHeight w:val="1088"/>
+          <w:trHeight w:val="631"/>
         </w:trPr>
         <w:tc>
           <w:tcPr>
-            <w:tcW w:w="6065" w:type="dxa"/>
-            <w:shd w:val="clear" w:color="auto" w:fill="auto"/>
+            <w:tcW w:w="5611" w:type="dxa"/>
           </w:tcPr>
           <w:p>
             <w:pPr>
@@ -184,7 +257,7 @@
           <w:lang w:val="en-US" w:eastAsia="en-US"/>
         </w:rPr>
         <w:drawing>
-          <wp:inline distT="0" distB="0" distL="0" distR="0">
+          <wp:inline distT="0" distB="0" distL="0" distR="0" wp14:anchorId="5A4D5038" wp14:editId="630B5D2B">
             <wp:extent cx="1493520" cy="1524000"/>
             <wp:effectExtent l="0" t="0" r="0" b="0"/>
             <wp:docPr id="1" name="Imagen 1"/>
@@ -201,7 +274,7 @@
                     </pic:cNvPicPr>
                   </pic:nvPicPr>
                   <pic:blipFill>
-                    <a:blip r:embed="rId6">
+                    <a:blip r:embed="rId7">
                       <a:extLst>
                         <a:ext uri="{28A0092B-C50C-407E-A947-70E740481C1C}">
                           <a14:useLocalDpi xmlns:a14="http://schemas.microsoft.com/office/drawing/2010/main" val="0"/>
@@ -271,6 +344,42 @@
     </w:p>
     <w:p>
       <w:pPr>
+        <w:pBdr>
+          <w:bottom w:val="single" w:sz="12" w:space="1" w:color="auto"/>
+        </w:pBdr>
+        <w:jc w:val="both"/>
+        <w:rPr>
+          <w:sz w:val="22"/>
+          <w:szCs w:val="22"/>
+        </w:rPr>
+      </w:pPr>
+    </w:p>
+    <w:p>
+      <w:pPr>
+        <w:pBdr>
+          <w:bottom w:val="single" w:sz="12" w:space="1" w:color="auto"/>
+        </w:pBdr>
+        <w:jc w:val="both"/>
+        <w:rPr>
+          <w:sz w:val="22"/>
+          <w:szCs w:val="22"/>
+        </w:rPr>
+      </w:pPr>
+    </w:p>
+    <w:p>
+      <w:pPr>
+        <w:pBdr>
+          <w:bottom w:val="single" w:sz="12" w:space="1" w:color="auto"/>
+        </w:pBdr>
+        <w:jc w:val="both"/>
+        <w:rPr>
+          <w:sz w:val="22"/>
+          <w:szCs w:val="22"/>
+        </w:rPr>
+      </w:pPr>
+    </w:p>
+    <w:p>
+      <w:pPr>
         <w:rPr>
           <w:b/>
           <w:color w:val="C0C0C0"/>
@@ -352,7 +461,6 @@
         <w:tc>
           <w:tcPr>
             <w:tcW w:w="1560" w:type="dxa"/>
-            <w:shd w:val="clear" w:color="auto" w:fill="auto"/>
           </w:tcPr>
           <w:p>
             <w:pPr>
@@ -383,7 +491,6 @@
         <w:tc>
           <w:tcPr>
             <w:tcW w:w="7568" w:type="dxa"/>
-            <w:shd w:val="clear" w:color="auto" w:fill="auto"/>
           </w:tcPr>
           <w:p>
             <w:pPr>
@@ -437,7 +544,6 @@
         <w:tc>
           <w:tcPr>
             <w:tcW w:w="1560" w:type="dxa"/>
-            <w:shd w:val="clear" w:color="auto" w:fill="auto"/>
           </w:tcPr>
           <w:p>
             <w:pPr>
@@ -460,7 +566,6 @@
         <w:tc>
           <w:tcPr>
             <w:tcW w:w="7568" w:type="dxa"/>
-            <w:shd w:val="clear" w:color="auto" w:fill="auto"/>
           </w:tcPr>
           <w:p>
             <w:pPr>
@@ -481,6 +586,16 @@
                 <w:szCs w:val="22"/>
               </w:rPr>
               <w:t>Auxiliar Administrativo</w:t>
+            </w:r>
+            <w:r>
+              <w:rPr>
+                <w:b/>
+                <w:i/>
+                <w:color w:val="333399"/>
+                <w:sz w:val="22"/>
+                <w:szCs w:val="22"/>
+              </w:rPr>
+              <w:t xml:space="preserve"> </w:t>
             </w:r>
           </w:p>
           <w:p>
@@ -697,7 +812,23 @@
           <w:rFonts w:ascii="Times New Roman" w:eastAsia="Times New Roman" w:hAnsi="Times New Roman"/>
           <w:lang w:val="es-ES" w:eastAsia="es-ES"/>
         </w:rPr>
-        <w:t>, graficar resultados y elaborar presentaciones en Power Po</w:t>
+        <w:t xml:space="preserve">, graficar resultados y elaborar presentaciones en </w:t>
+      </w:r>
+      <w:proofErr w:type="spellStart"/>
+      <w:r>
+        <w:rPr>
+          <w:rFonts w:ascii="Times New Roman" w:eastAsia="Times New Roman" w:hAnsi="Times New Roman"/>
+          <w:lang w:val="es-ES" w:eastAsia="es-ES"/>
+        </w:rPr>
+        <w:t>Power</w:t>
+      </w:r>
+      <w:proofErr w:type="spellEnd"/>
+      <w:r>
+        <w:rPr>
+          <w:rFonts w:ascii="Times New Roman" w:eastAsia="Times New Roman" w:hAnsi="Times New Roman"/>
+          <w:lang w:val="es-ES" w:eastAsia="es-ES"/>
+        </w:rPr>
+        <w:t xml:space="preserve"> Po</w:t>
       </w:r>
       <w:r>
         <w:rPr>
@@ -710,6 +841,23 @@
     <w:p>
       <w:pPr>
         <w:pStyle w:val="Prrafodelista"/>
+        <w:rPr>
+          <w:rFonts w:ascii="Times New Roman" w:eastAsia="Times New Roman" w:hAnsi="Times New Roman"/>
+          <w:lang w:val="es-ES" w:eastAsia="es-ES"/>
+        </w:rPr>
+      </w:pPr>
+    </w:p>
+    <w:p>
+      <w:pPr>
+        <w:pStyle w:val="Prrafodelista"/>
+        <w:numPr>
+          <w:ilvl w:val="0"/>
+          <w:numId w:val="3"/>
+        </w:numPr>
+        <w:tabs>
+          <w:tab w:val="clear" w:pos="720"/>
+          <w:tab w:val="num" w:pos="360"/>
+        </w:tabs>
         <w:ind w:left="360"/>
         <w:jc w:val="both"/>
         <w:rPr>
@@ -717,17 +865,45 @@
           <w:lang w:val="es-ES" w:eastAsia="es-ES"/>
         </w:rPr>
       </w:pPr>
-    </w:p>
-    <w:p>
-      <w:pPr>
-        <w:pStyle w:val="Prrafodelista"/>
-        <w:ind w:left="360"/>
-        <w:jc w:val="both"/>
-        <w:rPr>
-          <w:rFonts w:ascii="Times New Roman" w:eastAsia="Times New Roman" w:hAnsi="Times New Roman"/>
-          <w:lang w:val="es-ES" w:eastAsia="es-ES"/>
-        </w:rPr>
-      </w:pPr>
+      <w:r>
+        <w:rPr>
+          <w:rFonts w:ascii="Times New Roman" w:eastAsia="Times New Roman" w:hAnsi="Times New Roman"/>
+          <w:lang w:val="es-ES" w:eastAsia="es-ES"/>
+        </w:rPr>
+        <w:t xml:space="preserve">Enviar información necesaria a través del sistema </w:t>
+      </w:r>
+      <w:proofErr w:type="spellStart"/>
+      <w:r>
+        <w:rPr>
+          <w:rFonts w:ascii="Times New Roman" w:eastAsia="Times New Roman" w:hAnsi="Times New Roman"/>
+          <w:lang w:val="es-ES" w:eastAsia="es-ES"/>
+        </w:rPr>
+        <w:t>matrix</w:t>
+      </w:r>
+      <w:proofErr w:type="spellEnd"/>
+      <w:r>
+        <w:rPr>
+          <w:rFonts w:ascii="Times New Roman" w:eastAsia="Times New Roman" w:hAnsi="Times New Roman"/>
+          <w:lang w:val="es-ES" w:eastAsia="es-ES"/>
+        </w:rPr>
+        <w:t xml:space="preserve"> a </w:t>
+      </w:r>
+      <w:proofErr w:type="spellStart"/>
+      <w:r>
+        <w:rPr>
+          <w:rFonts w:ascii="Times New Roman" w:eastAsia="Times New Roman" w:hAnsi="Times New Roman"/>
+          <w:lang w:val="es-ES" w:eastAsia="es-ES"/>
+        </w:rPr>
+        <w:t>maquinas</w:t>
+      </w:r>
+      <w:proofErr w:type="spellEnd"/>
+      <w:r>
+        <w:rPr>
+          <w:rFonts w:ascii="Times New Roman" w:eastAsia="Times New Roman" w:hAnsi="Times New Roman"/>
+          <w:lang w:val="es-ES" w:eastAsia="es-ES"/>
+        </w:rPr>
+        <w:t xml:space="preserve"> de producción.</w:t>
+      </w:r>
     </w:p>
     <w:p>
       <w:pPr>
@@ -774,7 +950,6 @@
         <w:tc>
           <w:tcPr>
             <w:tcW w:w="1368" w:type="dxa"/>
-            <w:shd w:val="clear" w:color="auto" w:fill="auto"/>
           </w:tcPr>
           <w:p>
             <w:pPr>
@@ -813,7 +988,6 @@
         <w:tc>
           <w:tcPr>
             <w:tcW w:w="7842" w:type="dxa"/>
-            <w:shd w:val="clear" w:color="auto" w:fill="auto"/>
           </w:tcPr>
           <w:p>
             <w:pPr>
@@ -850,7 +1024,6 @@
         <w:tc>
           <w:tcPr>
             <w:tcW w:w="1368" w:type="dxa"/>
-            <w:shd w:val="clear" w:color="auto" w:fill="auto"/>
           </w:tcPr>
           <w:p>
             <w:pPr>
@@ -881,7 +1054,6 @@
         <w:tc>
           <w:tcPr>
             <w:tcW w:w="7842" w:type="dxa"/>
-            <w:shd w:val="clear" w:color="auto" w:fill="auto"/>
           </w:tcPr>
           <w:p>
             <w:pPr>
@@ -1163,18 +1335,6 @@
         <w:rPr>
           <w:sz w:val="6"/>
           <w:szCs w:val="6"/>
-        </w:rPr>
-      </w:pPr>
-    </w:p>
-    <w:p>
-      <w:pPr>
-        <w:pBdr>
-          <w:bottom w:val="single" w:sz="12" w:space="1" w:color="auto"/>
-        </w:pBdr>
-        <w:jc w:val="both"/>
-        <w:rPr>
-          <w:sz w:val="22"/>
-          <w:szCs w:val="22"/>
         </w:rPr>
       </w:pPr>
     </w:p>
@@ -1252,7 +1412,6 @@
         <w:tc>
           <w:tcPr>
             <w:tcW w:w="1368" w:type="dxa"/>
-            <w:shd w:val="clear" w:color="auto" w:fill="auto"/>
           </w:tcPr>
           <w:p>
             <w:pPr>
@@ -1275,7 +1434,6 @@
         <w:tc>
           <w:tcPr>
             <w:tcW w:w="7842" w:type="dxa"/>
-            <w:shd w:val="clear" w:color="auto" w:fill="auto"/>
           </w:tcPr>
           <w:p>
             <w:pPr>
@@ -1312,7 +1470,6 @@
         <w:tc>
           <w:tcPr>
             <w:tcW w:w="1368" w:type="dxa"/>
-            <w:shd w:val="clear" w:color="auto" w:fill="auto"/>
           </w:tcPr>
           <w:p>
             <w:pPr>
@@ -1335,7 +1492,6 @@
         <w:tc>
           <w:tcPr>
             <w:tcW w:w="7842" w:type="dxa"/>
-            <w:shd w:val="clear" w:color="auto" w:fill="auto"/>
           </w:tcPr>
           <w:p>
             <w:pPr>
@@ -1434,14 +1590,6 @@
     <w:p>
       <w:pPr>
         <w:pStyle w:val="Prrafodelista"/>
-        <w:numPr>
-          <w:ilvl w:val="0"/>
-          <w:numId w:val="3"/>
-        </w:numPr>
-        <w:tabs>
-          <w:tab w:val="clear" w:pos="720"/>
-          <w:tab w:val="num" w:pos="360"/>
-        </w:tabs>
         <w:ind w:left="360"/>
         <w:jc w:val="both"/>
         <w:rPr>
@@ -1510,7 +1658,6 @@
         <w:tc>
           <w:tcPr>
             <w:tcW w:w="1548" w:type="dxa"/>
-            <w:shd w:val="clear" w:color="auto" w:fill="auto"/>
           </w:tcPr>
           <w:p>
             <w:pPr>
@@ -1533,7 +1680,6 @@
         <w:tc>
           <w:tcPr>
             <w:tcW w:w="7662" w:type="dxa"/>
-            <w:shd w:val="clear" w:color="auto" w:fill="auto"/>
           </w:tcPr>
           <w:p>
             <w:pPr>
@@ -1569,7 +1715,6 @@
         <w:tc>
           <w:tcPr>
             <w:tcW w:w="1548" w:type="dxa"/>
-            <w:shd w:val="clear" w:color="auto" w:fill="auto"/>
           </w:tcPr>
           <w:p>
             <w:pPr>
@@ -1593,7 +1738,6 @@
         <w:tc>
           <w:tcPr>
             <w:tcW w:w="7662" w:type="dxa"/>
-            <w:shd w:val="clear" w:color="auto" w:fill="auto"/>
           </w:tcPr>
           <w:p>
             <w:pPr>
@@ -1606,7 +1750,6 @@
                 <w:szCs w:val="22"/>
               </w:rPr>
             </w:pPr>
-            <w:proofErr w:type="spellStart"/>
             <w:r>
               <w:rPr>
                 <w:b/>
@@ -1615,18 +1758,7 @@
                 <w:sz w:val="22"/>
                 <w:szCs w:val="22"/>
               </w:rPr>
-              <w:t>Monitoreador</w:t>
-            </w:r>
-            <w:proofErr w:type="spellEnd"/>
-            <w:r>
-              <w:rPr>
-                <w:b/>
-                <w:i/>
-                <w:color w:val="333399"/>
-                <w:sz w:val="22"/>
-                <w:szCs w:val="22"/>
-              </w:rPr>
-              <w:t xml:space="preserve"> </w:t>
+              <w:t xml:space="preserve">Monitoreador </w:t>
             </w:r>
           </w:p>
           <w:p>
@@ -1713,24 +1845,13 @@
         </w:rPr>
         <w:t>competencia</w:t>
       </w:r>
-    </w:p>
-    <w:p>
-      <w:pPr>
-        <w:jc w:val="both"/>
+      <w:r>
         <w:rPr>
           <w:sz w:val="22"/>
           <w:szCs w:val="22"/>
         </w:rPr>
-      </w:pPr>
-    </w:p>
-    <w:p>
-      <w:pPr>
-        <w:jc w:val="both"/>
-        <w:rPr>
-          <w:sz w:val="22"/>
-          <w:szCs w:val="22"/>
-        </w:rPr>
-      </w:pPr>
+        <w:t>.</w:t>
+      </w:r>
     </w:p>
     <w:p>
       <w:pPr>
@@ -1869,275 +1990,357 @@
           <w:sz w:val="22"/>
           <w:szCs w:val="22"/>
         </w:rPr>
-        <w:t xml:space="preserve"> - </w:t>
-      </w:r>
-      <w:r>
-        <w:rPr>
-          <w:sz w:val="22"/>
-          <w:szCs w:val="22"/>
+        <w:t xml:space="preserve"> </w:t>
+      </w:r>
+    </w:p>
+    <w:p>
+      <w:pPr>
+        <w:pStyle w:val="Prrafodelista"/>
+        <w:numPr>
+          <w:ilvl w:val="1"/>
+          <w:numId w:val="13"/>
+        </w:numPr>
+        <w:jc w:val="both"/>
+        <w:rPr>
+          <w:rFonts w:ascii="Times New Roman" w:eastAsia="Times New Roman" w:hAnsi="Times New Roman"/>
+          <w:lang w:val="es-ES" w:eastAsia="es-ES"/>
+        </w:rPr>
+      </w:pPr>
+      <w:r>
+        <w:rPr>
+          <w:rFonts w:ascii="Times New Roman" w:eastAsia="Times New Roman" w:hAnsi="Times New Roman"/>
+          <w:lang w:val="es-ES" w:eastAsia="es-ES"/>
         </w:rPr>
         <w:t>Manejo de los</w:t>
       </w:r>
       <w:r>
         <w:rPr>
-          <w:sz w:val="22"/>
-          <w:szCs w:val="22"/>
+          <w:rFonts w:ascii="Times New Roman" w:eastAsia="Times New Roman" w:hAnsi="Times New Roman"/>
+          <w:lang w:val="es-ES" w:eastAsia="es-ES"/>
         </w:rPr>
         <w:t xml:space="preserve"> Sistema Informático</w:t>
       </w:r>
       <w:r>
         <w:rPr>
-          <w:sz w:val="22"/>
-          <w:szCs w:val="22"/>
+          <w:rFonts w:ascii="Times New Roman" w:eastAsia="Times New Roman" w:hAnsi="Times New Roman"/>
+          <w:lang w:val="es-ES" w:eastAsia="es-ES"/>
         </w:rPr>
         <w:t>:</w:t>
       </w:r>
       <w:r>
         <w:rPr>
-          <w:sz w:val="22"/>
-          <w:szCs w:val="22"/>
+          <w:rFonts w:ascii="Times New Roman" w:eastAsia="Times New Roman" w:hAnsi="Times New Roman"/>
+          <w:lang w:val="es-ES" w:eastAsia="es-ES"/>
+        </w:rPr>
+        <w:t xml:space="preserve"> SAP</w:t>
+      </w:r>
+      <w:r>
+        <w:rPr>
+          <w:rFonts w:ascii="Times New Roman" w:eastAsia="Times New Roman" w:hAnsi="Times New Roman"/>
+          <w:lang w:val="es-ES" w:eastAsia="es-ES"/>
+        </w:rPr>
+        <w:t xml:space="preserve"> y ApparelNet</w:t>
+      </w:r>
+    </w:p>
+    <w:p>
+      <w:pPr>
+        <w:pStyle w:val="Prrafodelista"/>
+        <w:numPr>
+          <w:ilvl w:val="1"/>
+          <w:numId w:val="13"/>
+        </w:numPr>
+        <w:jc w:val="both"/>
+        <w:rPr>
+          <w:rFonts w:ascii="Times New Roman" w:eastAsia="Times New Roman" w:hAnsi="Times New Roman"/>
+          <w:lang w:val="en-US" w:eastAsia="es-ES"/>
+        </w:rPr>
+      </w:pPr>
+      <w:r>
+        <w:rPr>
+          <w:rFonts w:ascii="Times New Roman" w:eastAsia="Times New Roman" w:hAnsi="Times New Roman"/>
+          <w:lang w:val="en-US" w:eastAsia="es-ES"/>
+        </w:rPr>
+        <w:t xml:space="preserve">Manejo de </w:t>
+      </w:r>
+      <w:r>
+        <w:rPr>
+          <w:rFonts w:ascii="Times New Roman" w:eastAsia="Times New Roman" w:hAnsi="Times New Roman"/>
+          <w:lang w:val="en-US" w:eastAsia="es-ES"/>
+        </w:rPr>
+        <w:t>Microsoft Office</w:t>
+      </w:r>
+      <w:r>
+        <w:rPr>
+          <w:rFonts w:ascii="Times New Roman" w:eastAsia="Times New Roman" w:hAnsi="Times New Roman"/>
+          <w:lang w:val="en-US" w:eastAsia="es-ES"/>
+        </w:rPr>
+        <w:t xml:space="preserve"> (Word, Excel, PowerPoint</w:t>
+      </w:r>
+      <w:r>
+        <w:rPr>
+          <w:rFonts w:ascii="Times New Roman" w:eastAsia="Times New Roman" w:hAnsi="Times New Roman"/>
+          <w:lang w:val="en-US" w:eastAsia="es-ES"/>
+        </w:rPr>
+        <w:t>).</w:t>
+      </w:r>
+    </w:p>
+    <w:p>
+      <w:pPr>
+        <w:pStyle w:val="Prrafodelista"/>
+        <w:numPr>
+          <w:ilvl w:val="1"/>
+          <w:numId w:val="13"/>
+        </w:numPr>
+        <w:jc w:val="both"/>
+        <w:rPr>
+          <w:rFonts w:ascii="Times New Roman" w:eastAsia="Times New Roman" w:hAnsi="Times New Roman"/>
+          <w:lang w:val="es-ES" w:eastAsia="es-ES"/>
+        </w:rPr>
+      </w:pPr>
+      <w:r>
+        <w:rPr>
+          <w:rFonts w:ascii="Times New Roman" w:eastAsia="Times New Roman" w:hAnsi="Times New Roman"/>
+          <w:lang w:val="es-ES" w:eastAsia="es-ES"/>
+        </w:rPr>
+        <w:t xml:space="preserve">Manejo </w:t>
+      </w:r>
+      <w:r>
+        <w:rPr>
+          <w:rFonts w:ascii="Times New Roman" w:eastAsia="Times New Roman" w:hAnsi="Times New Roman"/>
+          <w:lang w:val="es-ES" w:eastAsia="es-ES"/>
+        </w:rPr>
+        <w:t>de tablas</w:t>
+      </w:r>
+      <w:r>
+        <w:rPr>
+          <w:rFonts w:ascii="Times New Roman" w:eastAsia="Times New Roman" w:hAnsi="Times New Roman"/>
+          <w:lang w:val="es-ES" w:eastAsia="es-ES"/>
+        </w:rPr>
+        <w:t xml:space="preserve"> dinámicas.</w:t>
+      </w:r>
+    </w:p>
+    <w:p>
+      <w:pPr>
+        <w:pStyle w:val="Prrafodelista"/>
+        <w:numPr>
+          <w:ilvl w:val="1"/>
+          <w:numId w:val="13"/>
+        </w:numPr>
+        <w:jc w:val="both"/>
+        <w:rPr>
+          <w:rFonts w:ascii="Times New Roman" w:eastAsia="Times New Roman" w:hAnsi="Times New Roman"/>
+          <w:lang w:val="en-US" w:eastAsia="es-ES"/>
+        </w:rPr>
+      </w:pPr>
+      <w:r>
+        <w:rPr>
+          <w:rFonts w:ascii="Times New Roman" w:eastAsia="Times New Roman" w:hAnsi="Times New Roman"/>
+          <w:lang w:val="en-US" w:eastAsia="es-ES"/>
+        </w:rPr>
+        <w:t xml:space="preserve">Manejo de </w:t>
+      </w:r>
+      <w:r>
+        <w:rPr>
+          <w:rFonts w:ascii="Times New Roman" w:eastAsia="Times New Roman" w:hAnsi="Times New Roman"/>
+          <w:lang w:val="en-US" w:eastAsia="es-ES"/>
+        </w:rPr>
+        <w:t>Visual Basic for Application (</w:t>
+      </w:r>
+      <w:r>
+        <w:rPr>
+          <w:rFonts w:ascii="Times New Roman" w:eastAsia="Times New Roman" w:hAnsi="Times New Roman"/>
+          <w:lang w:val="en-US" w:eastAsia="es-ES"/>
+        </w:rPr>
+        <w:t xml:space="preserve">BVA </w:t>
+      </w:r>
+      <w:r>
+        <w:rPr>
+          <w:rFonts w:ascii="Times New Roman" w:eastAsia="Times New Roman" w:hAnsi="Times New Roman"/>
+          <w:lang w:val="en-US" w:eastAsia="es-ES"/>
+        </w:rPr>
+        <w:t>Excel)</w:t>
+      </w:r>
+    </w:p>
+    <w:p>
+      <w:pPr>
+        <w:pStyle w:val="Prrafodelista"/>
+        <w:numPr>
+          <w:ilvl w:val="1"/>
+          <w:numId w:val="13"/>
+        </w:numPr>
+        <w:jc w:val="both"/>
+        <w:rPr>
+          <w:rFonts w:ascii="Times New Roman" w:eastAsia="Times New Roman" w:hAnsi="Times New Roman"/>
+          <w:lang w:val="es-ES" w:eastAsia="es-ES"/>
+        </w:rPr>
+      </w:pPr>
+      <w:r>
+        <w:rPr>
+          <w:rFonts w:ascii="Times New Roman" w:eastAsia="Times New Roman" w:hAnsi="Times New Roman"/>
+          <w:lang w:val="es-ES" w:eastAsia="es-ES"/>
+        </w:rPr>
+        <w:t xml:space="preserve">Manejo de </w:t>
+      </w:r>
+      <w:r>
+        <w:rPr>
+          <w:rFonts w:ascii="Times New Roman" w:eastAsia="Times New Roman" w:hAnsi="Times New Roman"/>
+          <w:lang w:val="es-ES" w:eastAsia="es-ES"/>
+        </w:rPr>
+        <w:t>HTML5</w:t>
+      </w:r>
+      <w:r>
+        <w:rPr>
+          <w:rFonts w:ascii="Times New Roman" w:eastAsia="Times New Roman" w:hAnsi="Times New Roman"/>
+          <w:lang w:val="es-ES" w:eastAsia="es-ES"/>
         </w:rPr>
         <w:t xml:space="preserve"> </w:t>
       </w:r>
-      <w:r>
-        <w:rPr>
-          <w:b/>
-          <w:sz w:val="22"/>
-          <w:szCs w:val="22"/>
-        </w:rPr>
-        <w:t>SAP</w:t>
-      </w:r>
-      <w:r>
-        <w:rPr>
-          <w:b/>
-          <w:sz w:val="22"/>
-          <w:szCs w:val="22"/>
-        </w:rPr>
-        <w:t xml:space="preserve"> y ApparelNet</w:t>
-      </w:r>
-    </w:p>
-    <w:p>
-      <w:pPr>
-        <w:ind w:left="1080"/>
+    </w:p>
+    <w:p>
+      <w:pPr>
+        <w:pStyle w:val="Prrafodelista"/>
+        <w:numPr>
+          <w:ilvl w:val="1"/>
+          <w:numId w:val="13"/>
+        </w:numPr>
         <w:jc w:val="both"/>
         <w:rPr>
-          <w:sz w:val="22"/>
-          <w:szCs w:val="22"/>
-          <w:lang w:val="en-US"/>
-        </w:rPr>
-      </w:pPr>
-      <w:r>
-        <w:rPr>
-          <w:b/>
-          <w:sz w:val="22"/>
-          <w:szCs w:val="22"/>
-          <w:lang w:val="es-SV"/>
-        </w:rPr>
-        <w:t xml:space="preserve">         </w:t>
-      </w:r>
-      <w:r>
-        <w:rPr>
-          <w:b/>
-          <w:sz w:val="22"/>
-          <w:szCs w:val="22"/>
-          <w:lang w:val="en-US"/>
-        </w:rPr>
-        <w:t xml:space="preserve">- </w:t>
-      </w:r>
-      <w:r>
-        <w:rPr>
-          <w:sz w:val="22"/>
-          <w:szCs w:val="22"/>
-          <w:lang w:val="en-US"/>
-        </w:rPr>
-        <w:t>Microsoft Office</w:t>
-      </w:r>
-      <w:r>
-        <w:rPr>
-          <w:sz w:val="22"/>
-          <w:szCs w:val="22"/>
-          <w:lang w:val="en-US"/>
-        </w:rPr>
-        <w:t xml:space="preserve"> (Word, Excel, PowerPoint</w:t>
-      </w:r>
-      <w:r>
-        <w:rPr>
-          <w:sz w:val="22"/>
-          <w:szCs w:val="22"/>
-          <w:lang w:val="en-US"/>
-        </w:rPr>
-        <w:t>).</w:t>
-      </w:r>
-    </w:p>
-    <w:p>
-      <w:pPr>
-        <w:ind w:left="1080"/>
+          <w:rFonts w:ascii="Times New Roman" w:eastAsia="Times New Roman" w:hAnsi="Times New Roman"/>
+          <w:lang w:val="es-ES" w:eastAsia="es-ES"/>
+        </w:rPr>
+      </w:pPr>
+      <w:r>
+        <w:rPr>
+          <w:rFonts w:ascii="Times New Roman" w:eastAsia="Times New Roman" w:hAnsi="Times New Roman"/>
+          <w:lang w:val="es-ES" w:eastAsia="es-ES"/>
+        </w:rPr>
+        <w:t xml:space="preserve">Manejo de </w:t>
+      </w:r>
+      <w:r>
+        <w:rPr>
+          <w:rFonts w:ascii="Times New Roman" w:eastAsia="Times New Roman" w:hAnsi="Times New Roman"/>
+          <w:lang w:val="es-ES" w:eastAsia="es-ES"/>
+        </w:rPr>
+        <w:t>CSS3</w:t>
+      </w:r>
+    </w:p>
+    <w:p>
+      <w:pPr>
+        <w:pStyle w:val="Prrafodelista"/>
+        <w:numPr>
+          <w:ilvl w:val="1"/>
+          <w:numId w:val="13"/>
+        </w:numPr>
         <w:jc w:val="both"/>
         <w:rPr>
-          <w:sz w:val="22"/>
-          <w:szCs w:val="22"/>
-        </w:rPr>
-      </w:pPr>
-      <w:r>
-        <w:rPr>
-          <w:sz w:val="22"/>
-          <w:szCs w:val="22"/>
-          <w:lang w:val="en-US"/>
-        </w:rPr>
-        <w:t xml:space="preserve">         </w:t>
-      </w:r>
-      <w:r>
-        <w:rPr>
-          <w:sz w:val="22"/>
-          <w:szCs w:val="22"/>
-        </w:rPr>
-        <w:t xml:space="preserve">- Manejo </w:t>
-      </w:r>
-      <w:r>
-        <w:rPr>
-          <w:sz w:val="22"/>
-          <w:szCs w:val="22"/>
-        </w:rPr>
-        <w:t>de tablas</w:t>
-      </w:r>
-      <w:r>
-        <w:rPr>
-          <w:sz w:val="22"/>
-          <w:szCs w:val="22"/>
-        </w:rPr>
-        <w:t xml:space="preserve"> dinámicas.</w:t>
-      </w:r>
-    </w:p>
-    <w:p>
-      <w:pPr>
-        <w:ind w:left="1080"/>
+          <w:rFonts w:ascii="Times New Roman" w:eastAsia="Times New Roman" w:hAnsi="Times New Roman"/>
+          <w:lang w:val="es-ES" w:eastAsia="es-ES"/>
+        </w:rPr>
+      </w:pPr>
+      <w:r>
+        <w:rPr>
+          <w:rFonts w:ascii="Times New Roman" w:eastAsia="Times New Roman" w:hAnsi="Times New Roman"/>
+          <w:lang w:val="es-ES" w:eastAsia="es-ES"/>
+        </w:rPr>
+        <w:t xml:space="preserve">Manejo de </w:t>
+      </w:r>
+      <w:r>
+        <w:rPr>
+          <w:rFonts w:ascii="Times New Roman" w:eastAsia="Times New Roman" w:hAnsi="Times New Roman"/>
+          <w:lang w:val="es-ES" w:eastAsia="es-ES"/>
+        </w:rPr>
+        <w:t>JavaScript</w:t>
+      </w:r>
+      <w:r>
+        <w:rPr>
+          <w:rFonts w:ascii="Times New Roman" w:eastAsia="Times New Roman" w:hAnsi="Times New Roman"/>
+          <w:lang w:val="es-ES" w:eastAsia="es-ES"/>
+        </w:rPr>
+        <w:t xml:space="preserve"> </w:t>
+      </w:r>
+    </w:p>
+    <w:p>
+      <w:pPr>
+        <w:pStyle w:val="Prrafodelista"/>
+        <w:numPr>
+          <w:ilvl w:val="1"/>
+          <w:numId w:val="13"/>
+        </w:numPr>
         <w:jc w:val="both"/>
         <w:rPr>
-          <w:sz w:val="22"/>
-          <w:szCs w:val="22"/>
-          <w:lang w:val="es-SV"/>
-        </w:rPr>
-      </w:pPr>
-      <w:r>
-        <w:rPr>
-          <w:sz w:val="22"/>
-          <w:szCs w:val="22"/>
-        </w:rPr>
+          <w:rFonts w:ascii="Times New Roman" w:eastAsia="Times New Roman" w:hAnsi="Times New Roman"/>
+          <w:lang w:val="es-ES" w:eastAsia="es-ES"/>
+        </w:rPr>
+      </w:pPr>
+      <w:r>
+        <w:rPr>
+          <w:rFonts w:ascii="Times New Roman" w:eastAsia="Times New Roman" w:hAnsi="Times New Roman"/>
+          <w:lang w:val="es-ES" w:eastAsia="es-ES"/>
+        </w:rPr>
+        <w:t xml:space="preserve">Manejo de </w:t>
+      </w:r>
+      <w:proofErr w:type="spellStart"/>
+      <w:r>
+        <w:rPr>
+          <w:rFonts w:ascii="Times New Roman" w:eastAsia="Times New Roman" w:hAnsi="Times New Roman"/>
+          <w:lang w:val="es-ES" w:eastAsia="es-ES"/>
+        </w:rPr>
+        <w:t>React</w:t>
+      </w:r>
+      <w:proofErr w:type="spellEnd"/>
+      <w:r>
+        <w:rPr>
+          <w:rFonts w:ascii="Times New Roman" w:eastAsia="Times New Roman" w:hAnsi="Times New Roman"/>
+          <w:lang w:val="es-ES" w:eastAsia="es-ES"/>
+        </w:rPr>
+        <w:t>.</w:t>
+      </w:r>
+      <w:r>
+        <w:rPr>
+          <w:rFonts w:ascii="Times New Roman" w:eastAsia="Times New Roman" w:hAnsi="Times New Roman"/>
+          <w:lang w:val="es-ES" w:eastAsia="es-ES"/>
+        </w:rPr>
+        <w:t xml:space="preserve">   </w:t>
+      </w:r>
+    </w:p>
+    <w:p>
+      <w:pPr>
+        <w:pStyle w:val="Prrafodelista"/>
+        <w:numPr>
+          <w:ilvl w:val="1"/>
+          <w:numId w:val="13"/>
+        </w:numPr>
+        <w:jc w:val="both"/>
+        <w:rPr>
+          <w:rFonts w:ascii="Times New Roman" w:eastAsia="Times New Roman" w:hAnsi="Times New Roman"/>
+          <w:lang w:val="es-ES" w:eastAsia="es-ES"/>
+        </w:rPr>
+      </w:pPr>
+      <w:r>
+        <w:rPr>
+          <w:rFonts w:ascii="Times New Roman" w:eastAsia="Times New Roman" w:hAnsi="Times New Roman"/>
+          <w:lang w:val="es-ES" w:eastAsia="es-ES"/>
+        </w:rPr>
+        <w:t>Manejo del sistema matrix</w:t>
+      </w:r>
+      <w:r>
+        <w:rPr>
+          <w:rFonts w:ascii="Times New Roman" w:eastAsia="Times New Roman" w:hAnsi="Times New Roman"/>
+          <w:lang w:val="es-ES" w:eastAsia="es-ES"/>
+        </w:rPr>
+        <w:t xml:space="preserve">   </w:t>
+      </w:r>
+    </w:p>
+    <w:p>
+      <w:pPr>
+        <w:jc w:val="both"/>
+      </w:pPr>
+      <w:r>
         <w:tab/>
-        <w:t xml:space="preserve">   -</w:t>
-      </w:r>
-      <w:r>
-        <w:rPr>
-          <w:sz w:val="22"/>
-          <w:szCs w:val="22"/>
-        </w:rPr>
-        <w:t xml:space="preserve"> </w:t>
-      </w:r>
-      <w:r>
-        <w:rPr>
-          <w:sz w:val="22"/>
-          <w:szCs w:val="22"/>
-        </w:rPr>
-        <w:t>Visual Basic.</w:t>
-      </w:r>
-      <w:r>
-        <w:rPr>
-          <w:sz w:val="22"/>
-          <w:szCs w:val="22"/>
-          <w:lang w:val="es-SV"/>
-        </w:rPr>
-        <w:t xml:space="preserve"> </w:t>
-      </w:r>
-    </w:p>
-    <w:p>
-      <w:pPr>
-        <w:ind w:left="1080"/>
-        <w:jc w:val="both"/>
-        <w:rPr>
-          <w:sz w:val="22"/>
-          <w:szCs w:val="22"/>
-        </w:rPr>
-      </w:pPr>
-      <w:r>
-        <w:rPr>
-          <w:sz w:val="22"/>
-          <w:szCs w:val="22"/>
-          <w:lang w:val="es-SV"/>
-        </w:rPr>
+      </w:r>
+      <w:r>
         <w:tab/>
-        <w:t xml:space="preserve">   </w:t>
-      </w:r>
-      <w:r>
-        <w:rPr>
-          <w:sz w:val="22"/>
-          <w:szCs w:val="22"/>
-        </w:rPr>
-        <w:t>-</w:t>
-      </w:r>
-      <w:r>
-        <w:rPr>
-          <w:sz w:val="22"/>
-          <w:szCs w:val="22"/>
-        </w:rPr>
-        <w:t xml:space="preserve"> </w:t>
-      </w:r>
-      <w:r>
-        <w:rPr>
-          <w:sz w:val="22"/>
-          <w:szCs w:val="22"/>
-        </w:rPr>
-        <w:t xml:space="preserve">HTML5, CSS3, JavaScript, </w:t>
-      </w:r>
-      <w:proofErr w:type="spellStart"/>
-      <w:r>
-        <w:rPr>
-          <w:sz w:val="22"/>
-          <w:szCs w:val="22"/>
-        </w:rPr>
-        <w:t>React</w:t>
-      </w:r>
-      <w:proofErr w:type="spellEnd"/>
-      <w:r>
-        <w:rPr>
-          <w:sz w:val="22"/>
-          <w:szCs w:val="22"/>
-        </w:rPr>
-        <w:t>.</w:t>
-      </w:r>
-      <w:r>
-        <w:rPr>
-          <w:sz w:val="22"/>
-          <w:szCs w:val="22"/>
-          <w:lang w:val="es-SV"/>
-        </w:rPr>
-        <w:t xml:space="preserve"> </w:t>
-      </w:r>
-      <w:r>
-        <w:rPr>
-          <w:sz w:val="22"/>
-          <w:szCs w:val="22"/>
-          <w:lang w:val="es-SV"/>
-        </w:rPr>
-        <w:t xml:space="preserve">        </w:t>
-      </w:r>
-    </w:p>
-    <w:p>
-      <w:pPr>
-        <w:jc w:val="both"/>
-      </w:pPr>
-      <w:r>
-        <w:tab/>
-      </w:r>
-      <w:r>
-        <w:tab/>
-      </w:r>
-    </w:p>
-    <w:p>
-      <w:pPr>
-        <w:pStyle w:val="Prrafodelista"/>
-        <w:ind w:left="2484"/>
-        <w:jc w:val="both"/>
-      </w:pPr>
+      </w:r>
     </w:p>
     <w:p>
       <w:pPr>
@@ -2219,17 +2422,17 @@
         <w:tblLook w:val="01E0" w:firstRow="1" w:lastRow="1" w:firstColumn="1" w:lastColumn="1" w:noHBand="0" w:noVBand="0"/>
       </w:tblPr>
       <w:tblGrid>
-        <w:gridCol w:w="3740"/>
-        <w:gridCol w:w="1634"/>
-        <w:gridCol w:w="3558"/>
+        <w:gridCol w:w="3790"/>
+        <w:gridCol w:w="1656"/>
+        <w:gridCol w:w="3605"/>
       </w:tblGrid>
       <w:tr>
         <w:trPr>
-          <w:trHeight w:val="293"/>
+          <w:trHeight w:val="345"/>
         </w:trPr>
         <w:tc>
           <w:tcPr>
-            <w:tcW w:w="3740" w:type="dxa"/>
+            <w:tcW w:w="3790" w:type="dxa"/>
           </w:tcPr>
           <w:p>
             <w:pPr>
@@ -2261,7 +2464,7 @@
         </w:tc>
         <w:tc>
           <w:tcPr>
-            <w:tcW w:w="1634" w:type="dxa"/>
+            <w:tcW w:w="1656" w:type="dxa"/>
           </w:tcPr>
           <w:p>
             <w:pPr>
@@ -2294,7 +2497,7 @@
         </w:tc>
         <w:tc>
           <w:tcPr>
-            <w:tcW w:w="3558" w:type="dxa"/>
+            <w:tcW w:w="3605" w:type="dxa"/>
           </w:tcPr>
           <w:p>
             <w:pPr>
@@ -2328,11 +2531,11 @@
       </w:tr>
       <w:tr>
         <w:trPr>
-          <w:trHeight w:val="808"/>
+          <w:trHeight w:val="953"/>
         </w:trPr>
         <w:tc>
           <w:tcPr>
-            <w:tcW w:w="3740" w:type="dxa"/>
+            <w:tcW w:w="3790" w:type="dxa"/>
           </w:tcPr>
           <w:p>
             <w:pPr>
@@ -2375,7 +2578,7 @@
         </w:tc>
         <w:tc>
           <w:tcPr>
-            <w:tcW w:w="1634" w:type="dxa"/>
+            <w:tcW w:w="1656" w:type="dxa"/>
           </w:tcPr>
           <w:p>
             <w:pPr>
@@ -2422,7 +2625,7 @@
         </w:tc>
         <w:tc>
           <w:tcPr>
-            <w:tcW w:w="3558" w:type="dxa"/>
+            <w:tcW w:w="3605" w:type="dxa"/>
           </w:tcPr>
           <w:p>
             <w:pPr>
@@ -2461,34 +2664,147 @@
         </w:pBdr>
         <w:jc w:val="both"/>
         <w:rPr>
+          <w:sz w:val="22"/>
+          <w:szCs w:val="22"/>
+          <w:lang w:val="es-SV"/>
+        </w:rPr>
+      </w:pPr>
+    </w:p>
+    <w:p>
+      <w:pPr>
+        <w:pBdr>
+          <w:bottom w:val="single" w:sz="12" w:space="1" w:color="auto"/>
+        </w:pBdr>
+        <w:jc w:val="both"/>
+        <w:rPr>
+          <w:sz w:val="22"/>
+          <w:szCs w:val="22"/>
+          <w:lang w:val="es-SV"/>
+        </w:rPr>
+      </w:pPr>
+    </w:p>
+    <w:p>
+      <w:pPr>
+        <w:pBdr>
+          <w:bottom w:val="single" w:sz="12" w:space="1" w:color="auto"/>
+        </w:pBdr>
+        <w:jc w:val="both"/>
+        <w:rPr>
+          <w:sz w:val="22"/>
+          <w:szCs w:val="22"/>
+          <w:lang w:val="es-SV"/>
+        </w:rPr>
+      </w:pPr>
+    </w:p>
+    <w:p>
+      <w:pPr>
+        <w:pBdr>
+          <w:bottom w:val="single" w:sz="12" w:space="1" w:color="auto"/>
+        </w:pBdr>
+        <w:jc w:val="both"/>
+        <w:rPr>
+          <w:sz w:val="22"/>
+          <w:szCs w:val="22"/>
+          <w:lang w:val="es-SV"/>
+        </w:rPr>
+      </w:pPr>
+    </w:p>
+    <w:p>
+      <w:pPr>
+        <w:pBdr>
+          <w:bottom w:val="single" w:sz="12" w:space="1" w:color="auto"/>
+        </w:pBdr>
+        <w:jc w:val="both"/>
+        <w:rPr>
+          <w:sz w:val="22"/>
+          <w:szCs w:val="22"/>
+          <w:lang w:val="es-SV"/>
+        </w:rPr>
+      </w:pPr>
+    </w:p>
+    <w:p>
+      <w:pPr>
+        <w:pBdr>
+          <w:bottom w:val="single" w:sz="12" w:space="1" w:color="auto"/>
+        </w:pBdr>
+        <w:jc w:val="both"/>
+        <w:rPr>
+          <w:sz w:val="22"/>
+          <w:szCs w:val="22"/>
+          <w:lang w:val="es-SV"/>
+        </w:rPr>
+      </w:pPr>
+    </w:p>
+    <w:p>
+      <w:pPr>
+        <w:jc w:val="both"/>
+        <w:rPr>
+          <w:sz w:val="22"/>
+          <w:szCs w:val="22"/>
+        </w:rPr>
+      </w:pPr>
+      <w:r>
+        <w:rPr>
           <w:b/>
-          <w:sz w:val="10"/>
-          <w:szCs w:val="10"/>
           <w:highlight w:val="lightGray"/>
         </w:rPr>
-      </w:pPr>
+        <w:t xml:space="preserve">CURSOS Y TITULACIONES    </w:t>
+      </w:r>
+      <w:r>
+        <w:rPr>
+          <w:b/>
+          <w:color w:val="C0C0C0"/>
+          <w:highlight w:val="lightGray"/>
+        </w:rPr>
+        <w:t>……………………………………</w:t>
+      </w:r>
+      <w:r>
+        <w:rPr>
+          <w:b/>
+          <w:color w:val="C0C0C0"/>
+          <w:highlight w:val="lightGray"/>
+        </w:rPr>
+        <w:t xml:space="preserve">                                </w:t>
+      </w:r>
+      <w:r>
+        <w:rPr>
+          <w:b/>
+          <w:color w:val="C0C0C0"/>
+          <w:highlight w:val="lightGray"/>
+        </w:rPr>
+        <w:t>……</w:t>
+      </w:r>
+      <w:r>
+        <w:rPr>
+          <w:b/>
+          <w:color w:val="C0C0C0"/>
+          <w:highlight w:val="lightGray"/>
+        </w:rPr>
+        <w:t xml:space="preserve">                      </w:t>
+      </w:r>
     </w:p>
     <w:tbl>
       <w:tblPr>
-        <w:tblW w:w="0" w:type="auto"/>
+        <w:tblW w:w="9576" w:type="dxa"/>
         <w:tblLook w:val="01E0" w:firstRow="1" w:lastRow="1" w:firstColumn="1" w:lastColumn="1" w:noHBand="0" w:noVBand="0"/>
       </w:tblPr>
       <w:tblGrid>
-        <w:gridCol w:w="3740"/>
-        <w:gridCol w:w="1634"/>
-        <w:gridCol w:w="3558"/>
+        <w:gridCol w:w="3828"/>
+        <w:gridCol w:w="2126"/>
+        <w:gridCol w:w="3622"/>
       </w:tblGrid>
       <w:tr>
         <w:trPr>
-          <w:trHeight w:val="104"/>
+          <w:trHeight w:val="989"/>
         </w:trPr>
         <w:tc>
           <w:tcPr>
-            <w:tcW w:w="3740" w:type="dxa"/>
+            <w:tcW w:w="3828" w:type="dxa"/>
           </w:tcPr>
           <w:p>
             <w:pPr>
               <w:rPr>
+                <w:b/>
                 <w:sz w:val="22"/>
                 <w:szCs w:val="22"/>
               </w:rPr>
@@ -2496,22 +2812,35 @@
           </w:p>
           <w:p>
             <w:pPr>
-              <w:rPr>
+              <w:jc w:val="center"/>
+              <w:rPr>
+                <w:b/>
                 <w:sz w:val="22"/>
                 <w:szCs w:val="22"/>
               </w:rPr>
             </w:pPr>
             <w:r>
               <w:rPr>
-                <w:sz w:val="22"/>
-                <w:szCs w:val="22"/>
-              </w:rPr>
-              <w:t>Oracle Next Education (ONE)</w:t>
+                <w:b/>
+                <w:sz w:val="22"/>
+                <w:szCs w:val="22"/>
+              </w:rPr>
+              <w:t>Lugar de estudio</w:t>
             </w:r>
           </w:p>
           <w:p>
             <w:pPr>
               <w:rPr>
+                <w:b/>
+                <w:sz w:val="22"/>
+                <w:szCs w:val="22"/>
+              </w:rPr>
+            </w:pPr>
+          </w:p>
+          <w:p>
+            <w:pPr>
+              <w:rPr>
+                <w:b/>
                 <w:sz w:val="22"/>
                 <w:szCs w:val="22"/>
               </w:rPr>
@@ -2521,7 +2850,23 @@
                 <w:sz w:val="22"/>
                 <w:szCs w:val="22"/>
               </w:rPr>
-              <w:t xml:space="preserve">y </w:t>
+              <w:t xml:space="preserve">Oracle Next </w:t>
+            </w:r>
+            <w:proofErr w:type="spellStart"/>
+            <w:r>
+              <w:rPr>
+                <w:sz w:val="22"/>
+                <w:szCs w:val="22"/>
+              </w:rPr>
+              <w:t>Eduaction</w:t>
+            </w:r>
+            <w:proofErr w:type="spellEnd"/>
+            <w:r>
+              <w:rPr>
+                <w:sz w:val="22"/>
+                <w:szCs w:val="22"/>
+              </w:rPr>
+              <w:t xml:space="preserve"> ONE y </w:t>
             </w:r>
             <w:proofErr w:type="spellStart"/>
             <w:r>
@@ -2548,22 +2893,100 @@
               <w:t>Latam</w:t>
             </w:r>
             <w:proofErr w:type="spellEnd"/>
+          </w:p>
+        </w:tc>
+        <w:tc>
+          <w:tcPr>
+            <w:tcW w:w="2126" w:type="dxa"/>
+          </w:tcPr>
+          <w:p>
+            <w:pPr>
+              <w:jc w:val="center"/>
+              <w:rPr>
+                <w:b/>
+                <w:sz w:val="22"/>
+                <w:szCs w:val="22"/>
+              </w:rPr>
+            </w:pPr>
+          </w:p>
+          <w:p>
+            <w:pPr>
+              <w:jc w:val="center"/>
+              <w:rPr>
+                <w:b/>
+                <w:sz w:val="22"/>
+                <w:szCs w:val="22"/>
+              </w:rPr>
+            </w:pPr>
             <w:r>
               <w:rPr>
-                <w:sz w:val="22"/>
-                <w:szCs w:val="22"/>
-              </w:rPr>
-              <w:t xml:space="preserve">                    </w:t>
+                <w:b/>
+                <w:sz w:val="22"/>
+                <w:szCs w:val="22"/>
+              </w:rPr>
+              <w:t>Fecha</w:t>
+            </w:r>
+          </w:p>
+          <w:p>
+            <w:pPr>
+              <w:jc w:val="center"/>
+              <w:rPr>
+                <w:b/>
+                <w:sz w:val="22"/>
+                <w:szCs w:val="22"/>
+              </w:rPr>
+            </w:pPr>
+          </w:p>
+          <w:p>
+            <w:pPr>
+              <w:jc w:val="center"/>
+              <w:rPr>
+                <w:b/>
+                <w:sz w:val="22"/>
+                <w:szCs w:val="22"/>
+              </w:rPr>
+            </w:pPr>
+            <w:r>
+              <w:rPr>
+                <w:sz w:val="22"/>
+                <w:szCs w:val="22"/>
+              </w:rPr>
+              <w:t xml:space="preserve">Abril – </w:t>
+            </w:r>
+            <w:proofErr w:type="gramStart"/>
+            <w:r>
+              <w:rPr>
+                <w:sz w:val="22"/>
+                <w:szCs w:val="22"/>
+              </w:rPr>
+              <w:t>Septiembre</w:t>
+            </w:r>
+            <w:proofErr w:type="gramEnd"/>
+            <w:r>
+              <w:rPr>
+                <w:sz w:val="22"/>
+                <w:szCs w:val="22"/>
+              </w:rPr>
+              <w:t xml:space="preserve"> </w:t>
+            </w:r>
+            <w:r>
+              <w:rPr>
+                <w:sz w:val="22"/>
+                <w:szCs w:val="22"/>
+              </w:rPr>
+              <w:t>2023</w:t>
             </w:r>
           </w:p>
         </w:tc>
         <w:tc>
           <w:tcPr>
-            <w:tcW w:w="1634" w:type="dxa"/>
+            <w:tcW w:w="3622" w:type="dxa"/>
           </w:tcPr>
           <w:p>
             <w:pPr>
-              <w:rPr>
+              <w:jc w:val="center"/>
+              <w:rPr>
+                <w:b/>
                 <w:sz w:val="22"/>
                 <w:szCs w:val="22"/>
               </w:rPr>
@@ -2573,26 +2996,25 @@
             <w:pPr>
               <w:jc w:val="center"/>
               <w:rPr>
+                <w:b/>
                 <w:sz w:val="22"/>
                 <w:szCs w:val="22"/>
               </w:rPr>
             </w:pPr>
             <w:r>
               <w:rPr>
-                <w:sz w:val="22"/>
-                <w:szCs w:val="22"/>
-              </w:rPr>
-              <w:t>En curso</w:t>
+                <w:b/>
+                <w:sz w:val="22"/>
+                <w:szCs w:val="22"/>
+              </w:rPr>
+              <w:t>Certificado</w:t>
             </w:r>
           </w:p>
-        </w:tc>
-        <w:tc>
-          <w:tcPr>
-            <w:tcW w:w="3558" w:type="dxa"/>
-          </w:tcPr>
           <w:p>
             <w:pPr>
-              <w:rPr>
+              <w:jc w:val="center"/>
+              <w:rPr>
+                <w:b/>
                 <w:sz w:val="22"/>
                 <w:szCs w:val="22"/>
               </w:rPr>
@@ -2600,11 +3022,11 @@
           </w:p>
           <w:p>
             <w:pPr>
-              <w:ind w:left="252"/>
               <w:jc w:val="center"/>
               <w:rPr>
                 <w:sz w:val="22"/>
                 <w:szCs w:val="22"/>
+                <w:u w:val="single"/>
               </w:rPr>
             </w:pPr>
             <w:r>
@@ -2612,247 +3034,27 @@
                 <w:sz w:val="22"/>
                 <w:szCs w:val="22"/>
               </w:rPr>
-              <w:t>------</w:t>
+              <w:t>Programador Jr. (Front-End)</w:t>
             </w:r>
+          </w:p>
+          <w:p>
+            <w:pPr>
+              <w:jc w:val="center"/>
+              <w:rPr>
+                <w:b/>
+                <w:sz w:val="22"/>
+                <w:szCs w:val="22"/>
+              </w:rPr>
+            </w:pPr>
           </w:p>
         </w:tc>
       </w:tr>
     </w:tbl>
     <w:p>
       <w:pPr>
-        <w:pBdr>
-          <w:bottom w:val="single" w:sz="12" w:space="1" w:color="auto"/>
-        </w:pBdr>
         <w:jc w:val="both"/>
         <w:rPr>
           <w:b/>
-          <w:sz w:val="10"/>
-          <w:szCs w:val="10"/>
-          <w:highlight w:val="lightGray"/>
-        </w:rPr>
-      </w:pPr>
-    </w:p>
-    <w:p>
-      <w:pPr>
-        <w:pBdr>
-          <w:bottom w:val="single" w:sz="12" w:space="1" w:color="auto"/>
-        </w:pBdr>
-        <w:jc w:val="both"/>
-        <w:rPr>
-          <w:b/>
-          <w:sz w:val="10"/>
-          <w:szCs w:val="10"/>
-          <w:highlight w:val="lightGray"/>
-        </w:rPr>
-      </w:pPr>
-    </w:p>
-    <w:p>
-      <w:pPr>
-        <w:pBdr>
-          <w:bottom w:val="single" w:sz="12" w:space="1" w:color="auto"/>
-        </w:pBdr>
-        <w:jc w:val="both"/>
-        <w:rPr>
-          <w:b/>
-          <w:sz w:val="10"/>
-          <w:szCs w:val="10"/>
-          <w:highlight w:val="lightGray"/>
-        </w:rPr>
-      </w:pPr>
-    </w:p>
-    <w:p>
-      <w:pPr>
-        <w:pBdr>
-          <w:bottom w:val="single" w:sz="12" w:space="1" w:color="auto"/>
-        </w:pBdr>
-        <w:jc w:val="both"/>
-        <w:rPr>
-          <w:b/>
-          <w:sz w:val="10"/>
-          <w:szCs w:val="10"/>
-          <w:highlight w:val="lightGray"/>
-        </w:rPr>
-      </w:pPr>
-    </w:p>
-    <w:p>
-      <w:pPr>
-        <w:pBdr>
-          <w:bottom w:val="single" w:sz="12" w:space="1" w:color="auto"/>
-        </w:pBdr>
-        <w:jc w:val="both"/>
-        <w:rPr>
-          <w:b/>
-          <w:sz w:val="10"/>
-          <w:szCs w:val="10"/>
-          <w:highlight w:val="lightGray"/>
-        </w:rPr>
-      </w:pPr>
-    </w:p>
-    <w:p>
-      <w:pPr>
-        <w:pBdr>
-          <w:bottom w:val="single" w:sz="12" w:space="1" w:color="auto"/>
-        </w:pBdr>
-        <w:jc w:val="both"/>
-        <w:rPr>
-          <w:b/>
-          <w:sz w:val="10"/>
-          <w:szCs w:val="10"/>
-          <w:highlight w:val="lightGray"/>
-        </w:rPr>
-      </w:pPr>
-    </w:p>
-    <w:p>
-      <w:pPr>
-        <w:pBdr>
-          <w:bottom w:val="single" w:sz="12" w:space="1" w:color="auto"/>
-        </w:pBdr>
-        <w:jc w:val="both"/>
-        <w:rPr>
-          <w:b/>
-          <w:sz w:val="10"/>
-          <w:szCs w:val="10"/>
-          <w:highlight w:val="lightGray"/>
-        </w:rPr>
-      </w:pPr>
-    </w:p>
-    <w:p>
-      <w:pPr>
-        <w:pBdr>
-          <w:bottom w:val="single" w:sz="12" w:space="1" w:color="auto"/>
-        </w:pBdr>
-        <w:jc w:val="both"/>
-        <w:rPr>
-          <w:b/>
-          <w:sz w:val="10"/>
-          <w:szCs w:val="10"/>
-          <w:highlight w:val="lightGray"/>
-        </w:rPr>
-      </w:pPr>
-      <w:bookmarkStart w:id="0" w:name="_GoBack"/>
-      <w:bookmarkEnd w:id="0"/>
-    </w:p>
-    <w:p>
-      <w:pPr>
-        <w:pBdr>
-          <w:bottom w:val="single" w:sz="12" w:space="1" w:color="auto"/>
-        </w:pBdr>
-        <w:jc w:val="both"/>
-        <w:rPr>
-          <w:b/>
-          <w:sz w:val="10"/>
-          <w:szCs w:val="10"/>
-          <w:highlight w:val="lightGray"/>
-        </w:rPr>
-      </w:pPr>
-    </w:p>
-    <w:p>
-      <w:pPr>
-        <w:jc w:val="both"/>
-        <w:rPr>
-          <w:b/>
-        </w:rPr>
-      </w:pPr>
-      <w:r>
-        <w:rPr>
-          <w:b/>
-          <w:highlight w:val="lightGray"/>
-        </w:rPr>
-        <w:t>REFER</w:t>
-      </w:r>
-      <w:r>
-        <w:rPr>
-          <w:b/>
-          <w:highlight w:val="lightGray"/>
-        </w:rPr>
-        <w:t>E</w:t>
-      </w:r>
-      <w:r>
-        <w:rPr>
-          <w:b/>
-          <w:highlight w:val="lightGray"/>
-        </w:rPr>
-        <w:t>NCIAS</w:t>
-      </w:r>
-      <w:r>
-        <w:rPr>
-          <w:b/>
-          <w:color w:val="C0C0C0"/>
-          <w:highlight w:val="lightGray"/>
-        </w:rPr>
-        <w:t>…</w:t>
-      </w:r>
-      <w:r>
-        <w:rPr>
-          <w:b/>
-          <w:color w:val="C0C0C0"/>
-          <w:highlight w:val="lightGray"/>
-        </w:rPr>
-        <w:t xml:space="preserve">        </w:t>
-      </w:r>
-      <w:r>
-        <w:rPr>
-          <w:b/>
-          <w:color w:val="C0C0C0"/>
-          <w:highlight w:val="lightGray"/>
-        </w:rPr>
-        <w:t>……………………………………………………………………….</w:t>
-      </w:r>
-    </w:p>
-    <w:p>
-      <w:pPr>
-        <w:jc w:val="both"/>
-        <w:rPr>
-          <w:b/>
-          <w:sz w:val="6"/>
-          <w:szCs w:val="6"/>
-        </w:rPr>
-      </w:pPr>
-    </w:p>
-    <w:p>
-      <w:pPr>
-        <w:jc w:val="both"/>
-        <w:rPr>
-          <w:b/>
-        </w:rPr>
-      </w:pPr>
-    </w:p>
-    <w:p>
-      <w:pPr>
-        <w:jc w:val="both"/>
-        <w:rPr>
-          <w:b/>
-        </w:rPr>
-      </w:pPr>
-      <w:r>
-        <w:rPr>
-          <w:b/>
-        </w:rPr>
-        <w:t>Hanes Brand Inc. (HBI</w:t>
-      </w:r>
-      <w:r>
-        <w:rPr>
-          <w:b/>
-        </w:rPr>
-        <w:t>)</w:t>
-      </w:r>
-    </w:p>
-    <w:p>
-      <w:pPr>
-        <w:jc w:val="both"/>
-        <w:rPr>
-          <w:b/>
-          <w:sz w:val="6"/>
-          <w:szCs w:val="6"/>
-        </w:rPr>
-      </w:pPr>
-    </w:p>
-    <w:p>
-      <w:pPr>
-        <w:jc w:val="both"/>
-        <w:rPr>
-          <w:sz w:val="6"/>
-          <w:szCs w:val="6"/>
         </w:rPr>
       </w:pPr>
     </w:p>
@@ -2864,138 +3066,6 @@
           <w:szCs w:val="22"/>
         </w:rPr>
       </w:pPr>
-      <w:r>
-        <w:rPr>
-          <w:sz w:val="22"/>
-          <w:szCs w:val="22"/>
-        </w:rPr>
-        <w:t>Nick Miguel</w:t>
-      </w:r>
-      <w:r>
-        <w:rPr>
-          <w:sz w:val="22"/>
-          <w:szCs w:val="22"/>
-        </w:rPr>
-        <w:tab/>
-      </w:r>
-      <w:r>
-        <w:rPr>
-          <w:sz w:val="22"/>
-          <w:szCs w:val="22"/>
-        </w:rPr>
-        <w:tab/>
-      </w:r>
-      <w:r>
-        <w:rPr>
-          <w:sz w:val="22"/>
-          <w:szCs w:val="22"/>
-        </w:rPr>
-        <w:tab/>
-      </w:r>
-      <w:r>
-        <w:rPr>
-          <w:sz w:val="22"/>
-          <w:szCs w:val="22"/>
-        </w:rPr>
-        <w:t xml:space="preserve">             Gerente  de Producción Garment Dye</w:t>
-      </w:r>
-      <w:r>
-        <w:rPr>
-          <w:sz w:val="22"/>
-          <w:szCs w:val="22"/>
-        </w:rPr>
-        <w:tab/>
-        <w:t xml:space="preserve">(503) </w:t>
-      </w:r>
-      <w:r>
-        <w:rPr>
-          <w:sz w:val="22"/>
-          <w:szCs w:val="22"/>
-        </w:rPr>
-        <w:t>7039-7180</w:t>
-      </w:r>
-    </w:p>
-    <w:p>
-      <w:pPr>
-        <w:jc w:val="both"/>
-        <w:rPr>
-          <w:sz w:val="22"/>
-          <w:szCs w:val="22"/>
-        </w:rPr>
-      </w:pPr>
-      <w:r>
-        <w:rPr>
-          <w:sz w:val="22"/>
-          <w:szCs w:val="22"/>
-        </w:rPr>
-        <w:t xml:space="preserve">Jorge Jorge         </w:t>
-      </w:r>
-      <w:r>
-        <w:rPr>
-          <w:sz w:val="22"/>
-          <w:szCs w:val="22"/>
-        </w:rPr>
-        <w:tab/>
-      </w:r>
-      <w:r>
-        <w:rPr>
-          <w:sz w:val="22"/>
-          <w:szCs w:val="22"/>
-        </w:rPr>
-        <w:tab/>
-      </w:r>
-      <w:r>
-        <w:rPr>
-          <w:sz w:val="22"/>
-          <w:szCs w:val="22"/>
-        </w:rPr>
-        <w:tab/>
-      </w:r>
-      <w:r>
-        <w:rPr>
-          <w:sz w:val="22"/>
-          <w:szCs w:val="22"/>
-        </w:rPr>
-        <w:t xml:space="preserve">Coordinador de Producción                </w:t>
-      </w:r>
-      <w:r>
-        <w:rPr>
-          <w:sz w:val="22"/>
-          <w:szCs w:val="22"/>
-        </w:rPr>
-        <w:tab/>
-        <w:t xml:space="preserve">(503) </w:t>
-      </w:r>
-      <w:r>
-        <w:rPr>
-          <w:sz w:val="22"/>
-          <w:szCs w:val="22"/>
-        </w:rPr>
-        <w:t>7039-9029</w:t>
-      </w:r>
-    </w:p>
-    <w:p>
-      <w:pPr>
-        <w:jc w:val="both"/>
-        <w:rPr>
-          <w:sz w:val="22"/>
-          <w:szCs w:val="22"/>
-        </w:rPr>
-      </w:pPr>
-      <w:r>
-        <w:rPr>
-          <w:sz w:val="22"/>
-          <w:szCs w:val="22"/>
-        </w:rPr>
-        <w:tab/>
-      </w:r>
-      <w:r>
-        <w:rPr>
-          <w:sz w:val="22"/>
-          <w:szCs w:val="22"/>
-        </w:rPr>
-        <w:tab/>
-      </w:r>
     </w:p>
     <w:sectPr>
       <w:type w:val="continuous"/>
@@ -3009,7 +3079,7 @@
 </file>
 
 <file path=word/numbering.xml><?xml version="1.0" encoding="utf-8"?>
-<w:numbering xmlns:wpc="http://schemas.microsoft.com/office/word/2010/wordprocessingCanvas" xmlns:cx="http://schemas.microsoft.com/office/drawing/2014/chartex" xmlns:mc="http://schemas.openxmlformats.org/markup-compatibility/2006" xmlns:o="urn:schemas-microsoft-com:office:office" xmlns:r="http://schemas.openxmlformats.org/officeDocument/2006/relationships" xmlns:m="http://schemas.openxmlformats.org/officeDocument/2006/math" xmlns:v="urn:schemas-microsoft-com:vml" xmlns:wp14="http://schemas.microsoft.com/office/word/2010/wordprocessingDrawing" xmlns:wp="http://schemas.openxmlformats.org/drawingml/2006/wordprocessingDrawing" xmlns:w10="urn:schemas-microsoft-com:office:word" xmlns:w="http://schemas.openxmlformats.org/wordprocessingml/2006/main" xmlns:w14="http://schemas.microsoft.com/office/word/2010/wordml" xmlns:w15="http://schemas.microsoft.com/office/word/2012/wordml" xmlns:w16se="http://schemas.microsoft.com/office/word/2015/wordml/symex" xmlns:wpg="http://schemas.microsoft.com/office/word/2010/wordprocessingGroup" xmlns:wpi="http://schemas.microsoft.com/office/word/2010/wordprocessingInk" xmlns:wne="http://schemas.microsoft.com/office/word/2006/wordml" xmlns:wps="http://schemas.microsoft.com/office/word/2010/wordprocessingShape" mc:Ignorable="w14 w15 w16se wp14">
+<w:numbering xmlns:wpc="http://schemas.microsoft.com/office/word/2010/wordprocessingCanvas" xmlns:cx="http://schemas.microsoft.com/office/drawing/2014/chartex" xmlns:cx1="http://schemas.microsoft.com/office/drawing/2015/9/8/chartex" xmlns:cx2="http://schemas.microsoft.com/office/drawing/2015/10/21/chartex" xmlns:cx3="http://schemas.microsoft.com/office/drawing/2016/5/9/chartex" xmlns:cx4="http://schemas.microsoft.com/office/drawing/2016/5/10/chartex" xmlns:cx5="http://schemas.microsoft.com/office/drawing/2016/5/11/chartex" xmlns:cx6="http://schemas.microsoft.com/office/drawing/2016/5/12/chartex" xmlns:cx7="http://schemas.microsoft.com/office/drawing/2016/5/13/chartex" xmlns:cx8="http://schemas.microsoft.com/office/drawing/2016/5/14/chartex" xmlns:mc="http://schemas.openxmlformats.org/markup-compatibility/2006" xmlns:aink="http://schemas.microsoft.com/office/drawing/2016/ink" xmlns:am3d="http://schemas.microsoft.com/office/drawing/2017/model3d" xmlns:o="urn:schemas-microsoft-com:office:office" xmlns:oel="http://schemas.microsoft.com/office/2019/extlst" xmlns:r="http://schemas.openxmlformats.org/officeDocument/2006/relationships" xmlns:m="http://schemas.openxmlformats.org/officeDocument/2006/math" xmlns:v="urn:schemas-microsoft-com:vml" xmlns:wp14="http://schemas.microsoft.com/office/word/2010/wordprocessingDrawing" xmlns:wp="http://schemas.openxmlformats.org/drawingml/2006/wordprocessingDrawing" xmlns:w10="urn:schemas-microsoft-com:office:word" xmlns:w="http://schemas.openxmlformats.org/wordprocessingml/2006/main" xmlns:w14="http://schemas.microsoft.com/office/word/2010/wordml" xmlns:w15="http://schemas.microsoft.com/office/word/2012/wordml" xmlns:w16cex="http://schemas.microsoft.com/office/word/2018/wordml/cex" xmlns:w16cid="http://schemas.microsoft.com/office/word/2016/wordml/cid" xmlns:w16="http://schemas.microsoft.com/office/word/2018/wordml" xmlns:w16du="http://schemas.microsoft.com/office/word/2023/wordml/word16du" xmlns:w16sdtdh="http://schemas.microsoft.com/office/word/2020/wordml/sdtdatahash" xmlns:w16sdtfl="http://schemas.microsoft.com/office/word/2024/wordml/sdtformatlock" xmlns:w16se="http://schemas.microsoft.com/office/word/2015/wordml/symex" xmlns:wpg="http://schemas.microsoft.com/office/word/2010/wordprocessingGroup" xmlns:wpi="http://schemas.microsoft.com/office/word/2010/wordprocessingInk" xmlns:wne="http://schemas.microsoft.com/office/word/2006/wordml" xmlns:wps="http://schemas.microsoft.com/office/word/2010/wordprocessingShape" mc:Ignorable="w14 w15 w16se w16cid w16 w16cex w16sdtdh w16sdtfl w16du wp14">
   <w:abstractNum w:abstractNumId="0" w15:restartNumberingAfterBreak="0">
     <w:nsid w:val="07476F94"/>
     <w:multiLevelType w:val="hybridMultilevel"/>
@@ -5931,77 +6001,77 @@
       </w:rPr>
     </w:lvl>
   </w:abstractNum>
-  <w:num w:numId="1">
+  <w:num w:numId="1" w16cid:durableId="503016851">
     <w:abstractNumId w:val="9"/>
   </w:num>
-  <w:num w:numId="2">
+  <w:num w:numId="2" w16cid:durableId="1087725471">
     <w:abstractNumId w:val="2"/>
   </w:num>
-  <w:num w:numId="3">
+  <w:num w:numId="3" w16cid:durableId="832837602">
     <w:abstractNumId w:val="14"/>
   </w:num>
-  <w:num w:numId="4">
+  <w:num w:numId="4" w16cid:durableId="661084670">
     <w:abstractNumId w:val="20"/>
   </w:num>
-  <w:num w:numId="5">
+  <w:num w:numId="5" w16cid:durableId="1408453098">
     <w:abstractNumId w:val="3"/>
   </w:num>
-  <w:num w:numId="6">
+  <w:num w:numId="6" w16cid:durableId="1539926838">
     <w:abstractNumId w:val="5"/>
   </w:num>
-  <w:num w:numId="7">
+  <w:num w:numId="7" w16cid:durableId="1528449989">
     <w:abstractNumId w:val="11"/>
   </w:num>
-  <w:num w:numId="8">
+  <w:num w:numId="8" w16cid:durableId="1482964953">
     <w:abstractNumId w:val="8"/>
   </w:num>
-  <w:num w:numId="9">
+  <w:num w:numId="9" w16cid:durableId="1631519988">
     <w:abstractNumId w:val="12"/>
   </w:num>
-  <w:num w:numId="10">
+  <w:num w:numId="10" w16cid:durableId="1353989595">
     <w:abstractNumId w:val="15"/>
   </w:num>
-  <w:num w:numId="11">
+  <w:num w:numId="11" w16cid:durableId="725838742">
     <w:abstractNumId w:val="17"/>
   </w:num>
-  <w:num w:numId="12">
+  <w:num w:numId="12" w16cid:durableId="277183352">
     <w:abstractNumId w:val="21"/>
   </w:num>
-  <w:num w:numId="13">
+  <w:num w:numId="13" w16cid:durableId="948269772">
     <w:abstractNumId w:val="18"/>
   </w:num>
-  <w:num w:numId="14">
+  <w:num w:numId="14" w16cid:durableId="1268196644">
     <w:abstractNumId w:val="4"/>
   </w:num>
-  <w:num w:numId="15">
+  <w:num w:numId="15" w16cid:durableId="1056854378">
     <w:abstractNumId w:val="6"/>
   </w:num>
-  <w:num w:numId="16">
+  <w:num w:numId="16" w16cid:durableId="1044257756">
     <w:abstractNumId w:val="1"/>
   </w:num>
-  <w:num w:numId="17">
+  <w:num w:numId="17" w16cid:durableId="349188793">
     <w:abstractNumId w:val="10"/>
   </w:num>
-  <w:num w:numId="18">
+  <w:num w:numId="18" w16cid:durableId="1109199533">
     <w:abstractNumId w:val="0"/>
   </w:num>
-  <w:num w:numId="19">
+  <w:num w:numId="19" w16cid:durableId="881940138">
     <w:abstractNumId w:val="19"/>
   </w:num>
-  <w:num w:numId="20">
+  <w:num w:numId="20" w16cid:durableId="1753965524">
     <w:abstractNumId w:val="16"/>
   </w:num>
-  <w:num w:numId="21">
+  <w:num w:numId="21" w16cid:durableId="542864790">
     <w:abstractNumId w:val="7"/>
   </w:num>
-  <w:num w:numId="22">
+  <w:num w:numId="22" w16cid:durableId="1936938910">
     <w:abstractNumId w:val="13"/>
   </w:num>
 </w:numbering>
 </file>
 
 <file path=word/styles.xml><?xml version="1.0" encoding="utf-8"?>
-<w:styles xmlns:mc="http://schemas.openxmlformats.org/markup-compatibility/2006" xmlns:r="http://schemas.openxmlformats.org/officeDocument/2006/relationships" xmlns:w="http://schemas.openxmlformats.org/wordprocessingml/2006/main" xmlns:w14="http://schemas.microsoft.com/office/word/2010/wordml" xmlns:w15="http://schemas.microsoft.com/office/word/2012/wordml" xmlns:w16se="http://schemas.microsoft.com/office/word/2015/wordml/symex" mc:Ignorable="w14 w15 w16se">
+<w:styles xmlns:mc="http://schemas.openxmlformats.org/markup-compatibility/2006" xmlns:r="http://schemas.openxmlformats.org/officeDocument/2006/relationships" xmlns:w="http://schemas.openxmlformats.org/wordprocessingml/2006/main" xmlns:w14="http://schemas.microsoft.com/office/word/2010/wordml" xmlns:w15="http://schemas.microsoft.com/office/word/2012/wordml" xmlns:w16cex="http://schemas.microsoft.com/office/word/2018/wordml/cex" xmlns:w16cid="http://schemas.microsoft.com/office/word/2016/wordml/cid" xmlns:w16="http://schemas.microsoft.com/office/word/2018/wordml" xmlns:w16du="http://schemas.microsoft.com/office/word/2023/wordml/word16du" xmlns:w16sdtdh="http://schemas.microsoft.com/office/word/2020/wordml/sdtdatahash" xmlns:w16sdtfl="http://schemas.microsoft.com/office/word/2024/wordml/sdtformatlock" xmlns:w16se="http://schemas.microsoft.com/office/word/2015/wordml/symex" mc:Ignorable="w14 w15 w16se w16cid w16 w16cex w16sdtdh w16sdtfl w16du">
   <w:docDefaults>
     <w:rPrDefault>
       <w:rPr>
@@ -6011,7 +6081,7 @@
     </w:rPrDefault>
     <w:pPrDefault/>
   </w:docDefaults>
-  <w:latentStyles w:defLockedState="0" w:defUIPriority="0" w:defSemiHidden="0" w:defUnhideWhenUsed="0" w:defQFormat="0" w:count="371">
+  <w:latentStyles w:defLockedState="0" w:defUIPriority="0" w:defSemiHidden="0" w:defUnhideWhenUsed="0" w:defQFormat="0" w:count="376">
     <w:lsdException w:name="Normal" w:qFormat="1"/>
     <w:lsdException w:name="heading 1" w:qFormat="1"/>
     <w:lsdException w:name="heading 2" w:semiHidden="1" w:unhideWhenUsed="1" w:qFormat="1"/>
@@ -6027,7 +6097,12 @@
     <w:lsdException w:name="Subtitle" w:qFormat="1"/>
     <w:lsdException w:name="Strong" w:qFormat="1"/>
     <w:lsdException w:name="Emphasis" w:qFormat="1"/>
+    <w:lsdException w:name="HTML Preformatted" w:semiHidden="1" w:unhideWhenUsed="1"/>
     <w:lsdException w:name="Normal Table" w:semiHidden="1" w:unhideWhenUsed="1"/>
+    <w:lsdException w:name="No List" w:semiHidden="1" w:unhideWhenUsed="1"/>
+    <w:lsdException w:name="Outline List 1" w:semiHidden="1" w:unhideWhenUsed="1"/>
+    <w:lsdException w:name="Outline List 2" w:semiHidden="1" w:unhideWhenUsed="1"/>
+    <w:lsdException w:name="Outline List 3" w:semiHidden="1" w:unhideWhenUsed="1"/>
     <w:lsdException w:name="Table Simple 1" w:semiHidden="1" w:unhideWhenUsed="1"/>
     <w:lsdException w:name="Table Simple 2" w:semiHidden="1" w:unhideWhenUsed="1"/>
     <w:lsdException w:name="Table Simple 3" w:semiHidden="1" w:unhideWhenUsed="1"/>
@@ -6286,6 +6361,11 @@
     <w:lsdException w:name="List Table 5 Dark Accent 6" w:uiPriority="50"/>
     <w:lsdException w:name="List Table 6 Colorful Accent 6" w:uiPriority="51"/>
     <w:lsdException w:name="List Table 7 Colorful Accent 6" w:uiPriority="52"/>
+    <w:lsdException w:name="Mention" w:semiHidden="1" w:uiPriority="99" w:unhideWhenUsed="1"/>
+    <w:lsdException w:name="Smart Hyperlink" w:semiHidden="1" w:uiPriority="99" w:unhideWhenUsed="1"/>
+    <w:lsdException w:name="Hashtag" w:semiHidden="1" w:uiPriority="99" w:unhideWhenUsed="1"/>
+    <w:lsdException w:name="Unresolved Mention" w:semiHidden="1" w:uiPriority="99" w:unhideWhenUsed="1"/>
+    <w:lsdException w:name="Smart Link" w:semiHidden="1" w:uiPriority="99" w:unhideWhenUsed="1"/>
   </w:latentStyles>
   <w:style w:type="paragraph" w:default="1" w:styleId="Normal">
     <w:name w:val="Normal"/>

</xml_diff>